<commit_message>
more written description updates
</commit_message>
<xml_diff>
--- a/CS 4172 Final Project .docx
+++ b/CS 4172 Final Project .docx
@@ -1415,198 +1415,575 @@
           <w:szCs w:val="28"/>
         </w:rPr>
       </w:pPr>
+      <w:r>
+        <w:rPr>
+          <w:rFonts w:ascii="Helvetica Neue" w:hAnsi="Helvetica Neue" w:cs="Helvetica Neue"/>
+          <w:sz w:val="28"/>
+          <w:szCs w:val="28"/>
+        </w:rPr>
+        <w:t xml:space="preserve">Travel is implemented </w:t>
+      </w:r>
+      <w:r>
+        <w:rPr>
+          <w:rFonts w:ascii="Helvetica Neue" w:hAnsi="Helvetica Neue" w:cs="Helvetica Neue"/>
+          <w:sz w:val="28"/>
+          <w:szCs w:val="28"/>
+        </w:rPr>
+        <w:t xml:space="preserve">through an Atari-like joystick that allows player to navigate the Flappy Bird either up and down or side to side in order to position it away from the obstacles and in line with the collectables. We wanted to mimic the playing style of other classic ‘flying’ games that people are familiar with so our game implements the controls where up on the joystick means moving the bird downward and vice versa. </w:t>
+      </w:r>
+    </w:p>
+    <w:p>
+      <w:pPr>
+        <w:widowControl w:val="0"/>
+        <w:autoSpaceDE w:val="0"/>
+        <w:autoSpaceDN w:val="0"/>
+        <w:adjustRightInd w:val="0"/>
+        <w:rPr>
+          <w:rFonts w:ascii="Helvetica Neue" w:hAnsi="Helvetica Neue" w:cs="Helvetica Neue"/>
+          <w:sz w:val="28"/>
+          <w:szCs w:val="28"/>
+        </w:rPr>
+      </w:pPr>
+    </w:p>
+    <w:p>
+      <w:pPr>
+        <w:widowControl w:val="0"/>
+        <w:autoSpaceDE w:val="0"/>
+        <w:autoSpaceDN w:val="0"/>
+        <w:adjustRightInd w:val="0"/>
+        <w:rPr>
+          <w:rFonts w:ascii="Helvetica Neue" w:hAnsi="Helvetica Neue" w:cs="Helvetica Neue"/>
+          <w:i/>
+          <w:iCs/>
+          <w:sz w:val="28"/>
+          <w:szCs w:val="28"/>
+        </w:rPr>
+      </w:pPr>
+      <w:r>
+        <w:rPr>
+          <w:rFonts w:ascii="Helvetica Neue" w:hAnsi="Helvetica Neue" w:cs="Helvetica Neue"/>
+          <w:i/>
+          <w:iCs/>
+          <w:sz w:val="28"/>
+          <w:szCs w:val="28"/>
+        </w:rPr>
+        <w:t>Wayfinding</w:t>
+      </w:r>
+    </w:p>
+    <w:p>
+      <w:pPr>
+        <w:widowControl w:val="0"/>
+        <w:autoSpaceDE w:val="0"/>
+        <w:autoSpaceDN w:val="0"/>
+        <w:adjustRightInd w:val="0"/>
+        <w:rPr>
+          <w:rFonts w:ascii="Helvetica Neue" w:hAnsi="Helvetica Neue" w:cs="Helvetica Neue"/>
+          <w:sz w:val="28"/>
+          <w:szCs w:val="28"/>
+        </w:rPr>
+      </w:pPr>
+    </w:p>
+    <w:p>
+      <w:pPr>
+        <w:widowControl w:val="0"/>
+        <w:autoSpaceDE w:val="0"/>
+        <w:autoSpaceDN w:val="0"/>
+        <w:adjustRightInd w:val="0"/>
+        <w:rPr>
+          <w:rFonts w:ascii="Helvetica Neue" w:hAnsi="Helvetica Neue" w:cs="Helvetica Neue"/>
+          <w:sz w:val="28"/>
+          <w:szCs w:val="28"/>
+        </w:rPr>
+      </w:pPr>
+      <w:r>
+        <w:rPr>
+          <w:rFonts w:ascii="Helvetica Neue" w:hAnsi="Helvetica Neue" w:cs="Helvetica Neue"/>
+          <w:sz w:val="28"/>
+          <w:szCs w:val="28"/>
+        </w:rPr>
+        <w:t xml:space="preserve">The way we implemented wayfinding in our game was by having two mini maps that appear on the screen during game play. As you can see from the pictures in the first section, these mini maps are of importance because they provide two additional views that allow the user to better understand where they are in the game and how to strategize further. The first view is a first person view, which may makes it easier for the user to see what items are coming up and what their relative positions are (especially height, sometimes hard to tell in default third person view). The other mini map allow the user to view the game from a bird’s eye view, which allows the player to be able to plan farther ahead, and to see where the collectables as well as obstacles are coming up next. We chose to implement wayfinding the way we did because these mini maps complement the way the game is played through our methods of selection, travel, and scaling; This allowing for an interesting dimension of strategic planning and gameplay.  </w:t>
+      </w:r>
+    </w:p>
+    <w:p>
+      <w:pPr>
+        <w:widowControl w:val="0"/>
+        <w:autoSpaceDE w:val="0"/>
+        <w:autoSpaceDN w:val="0"/>
+        <w:adjustRightInd w:val="0"/>
+        <w:rPr>
+          <w:rFonts w:ascii="Helvetica Neue" w:hAnsi="Helvetica Neue" w:cs="Helvetica Neue"/>
+          <w:i/>
+          <w:iCs/>
+          <w:sz w:val="28"/>
+          <w:szCs w:val="28"/>
+        </w:rPr>
+      </w:pPr>
+    </w:p>
+    <w:p>
+      <w:pPr>
+        <w:widowControl w:val="0"/>
+        <w:autoSpaceDE w:val="0"/>
+        <w:autoSpaceDN w:val="0"/>
+        <w:adjustRightInd w:val="0"/>
+        <w:rPr>
+          <w:rFonts w:ascii="Helvetica Neue" w:hAnsi="Helvetica Neue" w:cs="Helvetica Neue"/>
+          <w:sz w:val="28"/>
+          <w:szCs w:val="28"/>
+        </w:rPr>
+      </w:pPr>
+      <w:r>
+        <w:rPr>
+          <w:rFonts w:ascii="Helvetica Neue" w:hAnsi="Helvetica Neue" w:cs="Helvetica Neue"/>
+          <w:i/>
+          <w:iCs/>
+          <w:sz w:val="28"/>
+          <w:szCs w:val="28"/>
+        </w:rPr>
+        <w:t>Scaling </w:t>
+      </w:r>
+    </w:p>
+    <w:p>
+      <w:pPr>
+        <w:widowControl w:val="0"/>
+        <w:autoSpaceDE w:val="0"/>
+        <w:autoSpaceDN w:val="0"/>
+        <w:adjustRightInd w:val="0"/>
+        <w:rPr>
+          <w:rFonts w:ascii="Helvetica Neue" w:hAnsi="Helvetica Neue" w:cs="Helvetica Neue"/>
+          <w:iCs/>
+          <w:sz w:val="28"/>
+          <w:szCs w:val="28"/>
+        </w:rPr>
+      </w:pPr>
+    </w:p>
+    <w:p>
+      <w:pPr>
+        <w:widowControl w:val="0"/>
+        <w:autoSpaceDE w:val="0"/>
+        <w:autoSpaceDN w:val="0"/>
+        <w:adjustRightInd w:val="0"/>
+        <w:rPr>
+          <w:rFonts w:ascii="Helvetica Neue" w:hAnsi="Helvetica Neue" w:cs="Helvetica Neue"/>
+          <w:iCs/>
+          <w:sz w:val="28"/>
+          <w:szCs w:val="28"/>
+        </w:rPr>
+      </w:pPr>
+      <w:r>
+        <w:rPr>
+          <w:rFonts w:ascii="Helvetica Neue" w:hAnsi="Helvetica Neue" w:cs="Helvetica Neue"/>
+          <w:iCs/>
+          <w:sz w:val="28"/>
+          <w:szCs w:val="28"/>
+        </w:rPr>
+        <w:t>We implemented scaling in a way that would add a dimension of gameplay to Flappy Bird 3D. The user can control the scale of the bird by tilting his/her head either left or right, making the bird either bigger or smaller. How big the bird is affects how many points the user can score. These tradeoffs fo</w:t>
+      </w:r>
+      <w:r>
+        <w:rPr>
+          <w:rFonts w:ascii="Helvetica Neue" w:hAnsi="Helvetica Neue" w:cs="Helvetica Neue"/>
+          <w:iCs/>
+          <w:sz w:val="28"/>
+          <w:szCs w:val="28"/>
+        </w:rPr>
+        <w:t>rces the user to make what they think is the right choice</w:t>
+      </w:r>
+      <w:r>
+        <w:rPr>
+          <w:rFonts w:ascii="Helvetica Neue" w:hAnsi="Helvetica Neue" w:cs="Helvetica Neue"/>
+          <w:iCs/>
+          <w:sz w:val="28"/>
+          <w:szCs w:val="28"/>
+        </w:rPr>
+        <w:t xml:space="preserve"> during gameplay; the bigger </w:t>
+      </w:r>
+      <w:r>
+        <w:rPr>
+          <w:rFonts w:ascii="Helvetica Neue" w:hAnsi="Helvetica Neue" w:cs="Helvetica Neue"/>
+          <w:iCs/>
+          <w:sz w:val="28"/>
+          <w:szCs w:val="28"/>
+        </w:rPr>
+        <w:t xml:space="preserve">the bird the more coins it can collect, but at the same time, the more obstacles it can run into. </w:t>
+      </w:r>
+    </w:p>
+    <w:p>
+      <w:pPr>
+        <w:widowControl w:val="0"/>
+        <w:autoSpaceDE w:val="0"/>
+        <w:autoSpaceDN w:val="0"/>
+        <w:adjustRightInd w:val="0"/>
+        <w:rPr>
+          <w:rFonts w:ascii="Helvetica Neue" w:hAnsi="Helvetica Neue" w:cs="Helvetica Neue"/>
+          <w:iCs/>
+          <w:sz w:val="28"/>
+          <w:szCs w:val="28"/>
+        </w:rPr>
+      </w:pPr>
+    </w:p>
+    <w:p>
+      <w:pPr>
+        <w:widowControl w:val="0"/>
+        <w:autoSpaceDE w:val="0"/>
+        <w:autoSpaceDN w:val="0"/>
+        <w:adjustRightInd w:val="0"/>
+        <w:rPr>
+          <w:rFonts w:ascii="Helvetica Neue" w:hAnsi="Helvetica Neue" w:cs="Helvetica Neue"/>
+          <w:sz w:val="28"/>
+          <w:szCs w:val="28"/>
+        </w:rPr>
+      </w:pPr>
+      <w:r>
+        <w:rPr>
+          <w:rFonts w:ascii="Helvetica Neue" w:hAnsi="Helvetica Neue" w:cs="Helvetica Neue"/>
+          <w:i/>
+          <w:iCs/>
+          <w:sz w:val="28"/>
+          <w:szCs w:val="28"/>
+        </w:rPr>
+        <w:t>Neilson’s Heuristics</w:t>
+      </w:r>
+    </w:p>
+    <w:p>
+      <w:pPr>
+        <w:widowControl w:val="0"/>
+        <w:autoSpaceDE w:val="0"/>
+        <w:autoSpaceDN w:val="0"/>
+        <w:adjustRightInd w:val="0"/>
+        <w:rPr>
+          <w:rFonts w:ascii="Helvetica Neue" w:hAnsi="Helvetica Neue" w:cs="Helvetica Neue"/>
+          <w:sz w:val="28"/>
+          <w:szCs w:val="28"/>
+        </w:rPr>
+      </w:pPr>
+    </w:p>
+    <w:p>
+      <w:pPr>
+        <w:widowControl w:val="0"/>
+        <w:autoSpaceDE w:val="0"/>
+        <w:autoSpaceDN w:val="0"/>
+        <w:adjustRightInd w:val="0"/>
+        <w:rPr>
+          <w:rFonts w:ascii="Helvetica Neue" w:hAnsi="Helvetica Neue" w:cs="Helvetica Neue"/>
+          <w:sz w:val="28"/>
+          <w:szCs w:val="28"/>
+        </w:rPr>
+      </w:pPr>
+      <w:r>
+        <w:rPr>
+          <w:rFonts w:ascii="Helvetica Neue" w:hAnsi="Helvetica Neue" w:cs="Helvetica Neue"/>
+          <w:sz w:val="28"/>
+          <w:szCs w:val="28"/>
+        </w:rPr>
+        <w:t xml:space="preserve">Visibility of System Status </w:t>
+      </w:r>
+    </w:p>
+    <w:p>
+      <w:pPr>
+        <w:widowControl w:val="0"/>
+        <w:autoSpaceDE w:val="0"/>
+        <w:autoSpaceDN w:val="0"/>
+        <w:adjustRightInd w:val="0"/>
+        <w:rPr>
+          <w:rFonts w:ascii="Helvetica Neue" w:hAnsi="Helvetica Neue" w:cs="Helvetica Neue"/>
+          <w:sz w:val="28"/>
+          <w:szCs w:val="28"/>
+        </w:rPr>
+      </w:pPr>
+    </w:p>
+    <w:p>
+      <w:pPr>
+        <w:widowControl w:val="0"/>
+        <w:autoSpaceDE w:val="0"/>
+        <w:autoSpaceDN w:val="0"/>
+        <w:adjustRightInd w:val="0"/>
+        <w:rPr>
+          <w:rFonts w:ascii="Helvetica Neue" w:hAnsi="Helvetica Neue" w:cs="Helvetica Neue"/>
+          <w:sz w:val="28"/>
+          <w:szCs w:val="28"/>
+        </w:rPr>
+      </w:pPr>
+      <w:r>
+        <w:rPr>
+          <w:rFonts w:ascii="Helvetica Neue" w:hAnsi="Helvetica Neue" w:cs="Helvetica Neue"/>
+          <w:sz w:val="28"/>
+          <w:szCs w:val="28"/>
+        </w:rPr>
+        <w:t xml:space="preserve">Match between system and real world </w:t>
+      </w:r>
+    </w:p>
+    <w:p>
+      <w:pPr>
+        <w:widowControl w:val="0"/>
+        <w:autoSpaceDE w:val="0"/>
+        <w:autoSpaceDN w:val="0"/>
+        <w:adjustRightInd w:val="0"/>
+        <w:rPr>
+          <w:rFonts w:ascii="Helvetica Neue" w:hAnsi="Helvetica Neue" w:cs="Helvetica Neue"/>
+          <w:sz w:val="28"/>
+          <w:szCs w:val="28"/>
+        </w:rPr>
+      </w:pPr>
+    </w:p>
+    <w:p>
+      <w:pPr>
+        <w:widowControl w:val="0"/>
+        <w:autoSpaceDE w:val="0"/>
+        <w:autoSpaceDN w:val="0"/>
+        <w:adjustRightInd w:val="0"/>
+        <w:rPr>
+          <w:rFonts w:ascii="Helvetica Neue" w:hAnsi="Helvetica Neue" w:cs="Helvetica Neue"/>
+          <w:sz w:val="28"/>
+          <w:szCs w:val="28"/>
+        </w:rPr>
+      </w:pPr>
+      <w:r>
+        <w:rPr>
+          <w:rFonts w:ascii="Helvetica Neue" w:hAnsi="Helvetica Neue" w:cs="Helvetica Neue"/>
+          <w:sz w:val="28"/>
+          <w:szCs w:val="28"/>
+        </w:rPr>
+        <w:t xml:space="preserve">User control and freedom </w:t>
+      </w:r>
+    </w:p>
+    <w:p>
+      <w:pPr>
+        <w:widowControl w:val="0"/>
+        <w:autoSpaceDE w:val="0"/>
+        <w:autoSpaceDN w:val="0"/>
+        <w:adjustRightInd w:val="0"/>
+        <w:rPr>
+          <w:rFonts w:ascii="Helvetica Neue" w:hAnsi="Helvetica Neue" w:cs="Helvetica Neue"/>
+          <w:sz w:val="28"/>
+          <w:szCs w:val="28"/>
+        </w:rPr>
+      </w:pPr>
+    </w:p>
+    <w:p>
+      <w:pPr>
+        <w:widowControl w:val="0"/>
+        <w:autoSpaceDE w:val="0"/>
+        <w:autoSpaceDN w:val="0"/>
+        <w:adjustRightInd w:val="0"/>
+        <w:rPr>
+          <w:rFonts w:ascii="Helvetica Neue" w:hAnsi="Helvetica Neue" w:cs="Helvetica Neue"/>
+          <w:sz w:val="28"/>
+          <w:szCs w:val="28"/>
+        </w:rPr>
+      </w:pPr>
+      <w:r>
+        <w:rPr>
+          <w:rFonts w:ascii="Helvetica Neue" w:hAnsi="Helvetica Neue" w:cs="Helvetica Neue"/>
+          <w:sz w:val="28"/>
+          <w:szCs w:val="28"/>
+        </w:rPr>
+        <w:t xml:space="preserve">Consistency and standards </w:t>
+      </w:r>
+    </w:p>
+    <w:p>
+      <w:pPr>
+        <w:widowControl w:val="0"/>
+        <w:autoSpaceDE w:val="0"/>
+        <w:autoSpaceDN w:val="0"/>
+        <w:adjustRightInd w:val="0"/>
+        <w:rPr>
+          <w:rFonts w:ascii="Helvetica Neue" w:hAnsi="Helvetica Neue" w:cs="Helvetica Neue"/>
+          <w:sz w:val="28"/>
+          <w:szCs w:val="28"/>
+        </w:rPr>
+      </w:pPr>
+    </w:p>
+    <w:p>
+      <w:pPr>
+        <w:widowControl w:val="0"/>
+        <w:autoSpaceDE w:val="0"/>
+        <w:autoSpaceDN w:val="0"/>
+        <w:adjustRightInd w:val="0"/>
+        <w:rPr>
+          <w:rFonts w:ascii="Helvetica Neue" w:hAnsi="Helvetica Neue" w:cs="Helvetica Neue"/>
+          <w:sz w:val="28"/>
+          <w:szCs w:val="28"/>
+        </w:rPr>
+      </w:pPr>
+      <w:r>
+        <w:rPr>
+          <w:rFonts w:ascii="Helvetica Neue" w:hAnsi="Helvetica Neue" w:cs="Helvetica Neue"/>
+          <w:sz w:val="28"/>
+          <w:szCs w:val="28"/>
+        </w:rPr>
+        <w:t xml:space="preserve">Error prevention </w:t>
+      </w:r>
+    </w:p>
+    <w:p>
+      <w:pPr>
+        <w:widowControl w:val="0"/>
+        <w:autoSpaceDE w:val="0"/>
+        <w:autoSpaceDN w:val="0"/>
+        <w:adjustRightInd w:val="0"/>
+        <w:rPr>
+          <w:rFonts w:ascii="Helvetica Neue" w:hAnsi="Helvetica Neue" w:cs="Helvetica Neue"/>
+          <w:sz w:val="28"/>
+          <w:szCs w:val="28"/>
+        </w:rPr>
+      </w:pPr>
+    </w:p>
+    <w:p>
+      <w:pPr>
+        <w:widowControl w:val="0"/>
+        <w:autoSpaceDE w:val="0"/>
+        <w:autoSpaceDN w:val="0"/>
+        <w:adjustRightInd w:val="0"/>
+        <w:rPr>
+          <w:rFonts w:ascii="Helvetica Neue" w:hAnsi="Helvetica Neue" w:cs="Helvetica Neue"/>
+          <w:sz w:val="28"/>
+          <w:szCs w:val="28"/>
+        </w:rPr>
+      </w:pPr>
+      <w:r>
+        <w:rPr>
+          <w:rFonts w:ascii="Helvetica Neue" w:hAnsi="Helvetica Neue" w:cs="Helvetica Neue"/>
+          <w:sz w:val="28"/>
+          <w:szCs w:val="28"/>
+        </w:rPr>
+        <w:t xml:space="preserve">Recognition rather than recall </w:t>
+      </w:r>
+    </w:p>
+    <w:p>
+      <w:pPr>
+        <w:widowControl w:val="0"/>
+        <w:autoSpaceDE w:val="0"/>
+        <w:autoSpaceDN w:val="0"/>
+        <w:adjustRightInd w:val="0"/>
+        <w:rPr>
+          <w:rFonts w:ascii="Helvetica Neue" w:hAnsi="Helvetica Neue" w:cs="Helvetica Neue"/>
+          <w:sz w:val="28"/>
+          <w:szCs w:val="28"/>
+        </w:rPr>
+      </w:pPr>
+    </w:p>
+    <w:p>
+      <w:pPr>
+        <w:widowControl w:val="0"/>
+        <w:autoSpaceDE w:val="0"/>
+        <w:autoSpaceDN w:val="0"/>
+        <w:adjustRightInd w:val="0"/>
+        <w:rPr>
+          <w:rFonts w:ascii="Helvetica Neue" w:hAnsi="Helvetica Neue" w:cs="Helvetica Neue"/>
+          <w:sz w:val="28"/>
+          <w:szCs w:val="28"/>
+        </w:rPr>
+      </w:pPr>
+      <w:r>
+        <w:rPr>
+          <w:rFonts w:ascii="Helvetica Neue" w:hAnsi="Helvetica Neue" w:cs="Helvetica Neue"/>
+          <w:sz w:val="28"/>
+          <w:szCs w:val="28"/>
+        </w:rPr>
+        <w:t xml:space="preserve">Flexibility and efficiency of use </w:t>
+      </w:r>
+    </w:p>
+    <w:p>
+      <w:pPr>
+        <w:widowControl w:val="0"/>
+        <w:autoSpaceDE w:val="0"/>
+        <w:autoSpaceDN w:val="0"/>
+        <w:adjustRightInd w:val="0"/>
+        <w:rPr>
+          <w:rFonts w:ascii="Helvetica Neue" w:hAnsi="Helvetica Neue" w:cs="Helvetica Neue"/>
+          <w:sz w:val="28"/>
+          <w:szCs w:val="28"/>
+        </w:rPr>
+      </w:pPr>
+    </w:p>
+    <w:p>
+      <w:pPr>
+        <w:widowControl w:val="0"/>
+        <w:autoSpaceDE w:val="0"/>
+        <w:autoSpaceDN w:val="0"/>
+        <w:adjustRightInd w:val="0"/>
+        <w:rPr>
+          <w:rFonts w:ascii="Helvetica Neue" w:hAnsi="Helvetica Neue" w:cs="Helvetica Neue"/>
+          <w:sz w:val="28"/>
+          <w:szCs w:val="28"/>
+        </w:rPr>
+      </w:pPr>
+      <w:r>
+        <w:rPr>
+          <w:rFonts w:ascii="Helvetica Neue" w:hAnsi="Helvetica Neue" w:cs="Helvetica Neue"/>
+          <w:sz w:val="28"/>
+          <w:szCs w:val="28"/>
+        </w:rPr>
+        <w:t xml:space="preserve">Aesthetics and Minimalist Design </w:t>
+      </w:r>
+    </w:p>
+    <w:p>
+      <w:pPr>
+        <w:widowControl w:val="0"/>
+        <w:autoSpaceDE w:val="0"/>
+        <w:autoSpaceDN w:val="0"/>
+        <w:adjustRightInd w:val="0"/>
+        <w:rPr>
+          <w:rFonts w:ascii="Helvetica Neue" w:hAnsi="Helvetica Neue" w:cs="Helvetica Neue"/>
+          <w:sz w:val="28"/>
+          <w:szCs w:val="28"/>
+        </w:rPr>
+      </w:pPr>
+    </w:p>
+    <w:p>
+      <w:pPr>
+        <w:widowControl w:val="0"/>
+        <w:autoSpaceDE w:val="0"/>
+        <w:autoSpaceDN w:val="0"/>
+        <w:adjustRightInd w:val="0"/>
+        <w:rPr>
+          <w:rFonts w:ascii="Helvetica Neue" w:hAnsi="Helvetica Neue" w:cs="Helvetica Neue"/>
+          <w:sz w:val="28"/>
+          <w:szCs w:val="28"/>
+        </w:rPr>
+      </w:pPr>
+      <w:r>
+        <w:rPr>
+          <w:rFonts w:ascii="Helvetica Neue" w:hAnsi="Helvetica Neue" w:cs="Helvetica Neue"/>
+          <w:sz w:val="28"/>
+          <w:szCs w:val="28"/>
+        </w:rPr>
+        <w:t>Help users recognize, diagnose, and recover from errors</w:t>
+      </w:r>
+    </w:p>
+    <w:p>
+      <w:pPr>
+        <w:widowControl w:val="0"/>
+        <w:autoSpaceDE w:val="0"/>
+        <w:autoSpaceDN w:val="0"/>
+        <w:adjustRightInd w:val="0"/>
+        <w:rPr>
+          <w:rFonts w:ascii="Helvetica Neue" w:hAnsi="Helvetica Neue" w:cs="Helvetica Neue"/>
+          <w:sz w:val="28"/>
+          <w:szCs w:val="28"/>
+        </w:rPr>
+      </w:pPr>
+    </w:p>
+    <w:p>
+      <w:pPr>
+        <w:widowControl w:val="0"/>
+        <w:autoSpaceDE w:val="0"/>
+        <w:autoSpaceDN w:val="0"/>
+        <w:adjustRightInd w:val="0"/>
+        <w:rPr>
+          <w:rFonts w:ascii="Helvetica Neue" w:hAnsi="Helvetica Neue" w:cs="Helvetica Neue"/>
+          <w:sz w:val="28"/>
+          <w:szCs w:val="28"/>
+        </w:rPr>
+      </w:pPr>
+      <w:r>
+        <w:rPr>
+          <w:rFonts w:ascii="Helvetica Neue" w:hAnsi="Helvetica Neue" w:cs="Helvetica Neue"/>
+          <w:sz w:val="28"/>
+          <w:szCs w:val="28"/>
+        </w:rPr>
+        <w:t xml:space="preserve">Help and Documentation </w:t>
+      </w:r>
       <w:bookmarkStart w:id="0" w:name="_GoBack"/>
       <w:bookmarkEnd w:id="0"/>
-      <w:r>
-        <w:rPr>
-          <w:rFonts w:ascii="Helvetica Neue" w:hAnsi="Helvetica Neue" w:cs="Helvetica Neue"/>
-          <w:sz w:val="28"/>
-          <w:szCs w:val="28"/>
-        </w:rPr>
-        <w:t xml:space="preserve">Travel is implemented </w:t>
-      </w:r>
-      <w:r>
-        <w:rPr>
-          <w:rFonts w:ascii="Helvetica Neue" w:hAnsi="Helvetica Neue" w:cs="Helvetica Neue"/>
-          <w:sz w:val="28"/>
-          <w:szCs w:val="28"/>
-        </w:rPr>
-        <w:t xml:space="preserve">through an Atari-like joystick that allows player to navigate the Flappy Bird either up and down or side to side in order to position it away from the obstacles and in line with the collectables. We wanted to mimic the playing style of other classic ‘flying’ games that people are familiar with so our game implements the controls where up on the joystick means moving the bird downward and vice versa. </w:t>
-      </w:r>
-    </w:p>
-    <w:p>
-      <w:pPr>
-        <w:widowControl w:val="0"/>
-        <w:autoSpaceDE w:val="0"/>
-        <w:autoSpaceDN w:val="0"/>
-        <w:adjustRightInd w:val="0"/>
-        <w:rPr>
-          <w:rFonts w:ascii="Helvetica Neue" w:hAnsi="Helvetica Neue" w:cs="Helvetica Neue"/>
-          <w:sz w:val="28"/>
-          <w:szCs w:val="28"/>
-        </w:rPr>
-      </w:pPr>
-    </w:p>
-    <w:p>
-      <w:pPr>
-        <w:widowControl w:val="0"/>
-        <w:autoSpaceDE w:val="0"/>
-        <w:autoSpaceDN w:val="0"/>
-        <w:adjustRightInd w:val="0"/>
-        <w:rPr>
-          <w:rFonts w:ascii="Helvetica Neue" w:hAnsi="Helvetica Neue" w:cs="Helvetica Neue"/>
-          <w:i/>
-          <w:iCs/>
-          <w:sz w:val="28"/>
-          <w:szCs w:val="28"/>
-        </w:rPr>
-      </w:pPr>
-      <w:r>
-        <w:rPr>
-          <w:rFonts w:ascii="Helvetica Neue" w:hAnsi="Helvetica Neue" w:cs="Helvetica Neue"/>
-          <w:i/>
-          <w:iCs/>
-          <w:sz w:val="28"/>
-          <w:szCs w:val="28"/>
-        </w:rPr>
-        <w:t>Wayfinding</w:t>
-      </w:r>
-    </w:p>
-    <w:p>
-      <w:pPr>
-        <w:widowControl w:val="0"/>
-        <w:autoSpaceDE w:val="0"/>
-        <w:autoSpaceDN w:val="0"/>
-        <w:adjustRightInd w:val="0"/>
-        <w:rPr>
-          <w:rFonts w:ascii="Helvetica Neue" w:hAnsi="Helvetica Neue" w:cs="Helvetica Neue"/>
-          <w:sz w:val="28"/>
-          <w:szCs w:val="28"/>
-        </w:rPr>
-      </w:pPr>
-    </w:p>
-    <w:p>
-      <w:pPr>
-        <w:widowControl w:val="0"/>
-        <w:autoSpaceDE w:val="0"/>
-        <w:autoSpaceDN w:val="0"/>
-        <w:adjustRightInd w:val="0"/>
-        <w:rPr>
-          <w:rFonts w:ascii="Helvetica Neue" w:hAnsi="Helvetica Neue" w:cs="Helvetica Neue"/>
-          <w:sz w:val="28"/>
-          <w:szCs w:val="28"/>
-        </w:rPr>
-      </w:pPr>
-      <w:r>
-        <w:rPr>
-          <w:rFonts w:ascii="Helvetica Neue" w:hAnsi="Helvetica Neue" w:cs="Helvetica Neue"/>
-          <w:sz w:val="28"/>
-          <w:szCs w:val="28"/>
-        </w:rPr>
-        <w:t xml:space="preserve">The way we implemented wayfinding in our game was by having two mini maps that appear on the screen during game play. As you can see from the pictures in the first section, these mini maps are of importance because they provide two additional views that allow the user to better understand where they are in the game and how to strategize further. The first view is a first person view, which may makes it easier for the user to see what items are coming up and what their relative positions are (especially height, sometimes hard to tell in default third person view). The other mini map allow the user to view the game from a bird’s eye view, which allows the player to be able to plan farther ahead, and to see where the collectables as well as obstacles are coming up next. We chose to implement wayfinding the way we did because these mini maps complement the way the game is played through our methods of selection, travel, and scaling; This allowing for an interesting dimension of strategic planning and gameplay.  </w:t>
-      </w:r>
-    </w:p>
-    <w:p>
-      <w:pPr>
-        <w:widowControl w:val="0"/>
-        <w:autoSpaceDE w:val="0"/>
-        <w:autoSpaceDN w:val="0"/>
-        <w:adjustRightInd w:val="0"/>
-        <w:rPr>
-          <w:rFonts w:ascii="Helvetica Neue" w:hAnsi="Helvetica Neue" w:cs="Helvetica Neue"/>
-          <w:i/>
-          <w:iCs/>
-          <w:sz w:val="28"/>
-          <w:szCs w:val="28"/>
-        </w:rPr>
-      </w:pPr>
-    </w:p>
-    <w:p>
-      <w:pPr>
-        <w:widowControl w:val="0"/>
-        <w:autoSpaceDE w:val="0"/>
-        <w:autoSpaceDN w:val="0"/>
-        <w:adjustRightInd w:val="0"/>
-        <w:rPr>
-          <w:rFonts w:ascii="Helvetica Neue" w:hAnsi="Helvetica Neue" w:cs="Helvetica Neue"/>
-          <w:sz w:val="28"/>
-          <w:szCs w:val="28"/>
-        </w:rPr>
-      </w:pPr>
-      <w:r>
-        <w:rPr>
-          <w:rFonts w:ascii="Helvetica Neue" w:hAnsi="Helvetica Neue" w:cs="Helvetica Neue"/>
-          <w:i/>
-          <w:iCs/>
-          <w:sz w:val="28"/>
-          <w:szCs w:val="28"/>
-        </w:rPr>
-        <w:t>Scaling </w:t>
-      </w:r>
-    </w:p>
-    <w:p>
-      <w:pPr>
-        <w:widowControl w:val="0"/>
-        <w:autoSpaceDE w:val="0"/>
-        <w:autoSpaceDN w:val="0"/>
-        <w:adjustRightInd w:val="0"/>
-        <w:rPr>
-          <w:rFonts w:ascii="Helvetica Neue" w:hAnsi="Helvetica Neue" w:cs="Helvetica Neue"/>
-          <w:i/>
-          <w:iCs/>
-          <w:sz w:val="28"/>
-          <w:szCs w:val="28"/>
-        </w:rPr>
-      </w:pPr>
-    </w:p>
-    <w:p>
-      <w:pPr>
-        <w:widowControl w:val="0"/>
-        <w:autoSpaceDE w:val="0"/>
-        <w:autoSpaceDN w:val="0"/>
-        <w:adjustRightInd w:val="0"/>
-        <w:rPr>
-          <w:rFonts w:ascii="Helvetica Neue" w:hAnsi="Helvetica Neue" w:cs="Helvetica Neue"/>
-          <w:sz w:val="28"/>
-          <w:szCs w:val="28"/>
-        </w:rPr>
-      </w:pPr>
-      <w:r>
-        <w:rPr>
-          <w:rFonts w:ascii="Helvetica Neue" w:hAnsi="Helvetica Neue" w:cs="Helvetica Neue"/>
-          <w:i/>
-          <w:iCs/>
-          <w:sz w:val="28"/>
-          <w:szCs w:val="28"/>
-        </w:rPr>
-        <w:t>Neilson’s Heuristics</w:t>
-      </w:r>
-    </w:p>
-    <w:p>
-      <w:pPr>
-        <w:widowControl w:val="0"/>
-        <w:autoSpaceDE w:val="0"/>
-        <w:autoSpaceDN w:val="0"/>
-        <w:adjustRightInd w:val="0"/>
-        <w:rPr>
-          <w:rFonts w:ascii="Helvetica Neue" w:hAnsi="Helvetica Neue" w:cs="Helvetica Neue"/>
-          <w:sz w:val="28"/>
-          <w:szCs w:val="28"/>
-        </w:rPr>
-      </w:pPr>
-    </w:p>
-    <w:p>
-      <w:pPr>
-        <w:widowControl w:val="0"/>
-        <w:autoSpaceDE w:val="0"/>
-        <w:autoSpaceDN w:val="0"/>
-        <w:adjustRightInd w:val="0"/>
-        <w:rPr>
-          <w:rFonts w:ascii="Helvetica Neue" w:hAnsi="Helvetica Neue" w:cs="Helvetica Neue"/>
-          <w:sz w:val="28"/>
-          <w:szCs w:val="28"/>
-        </w:rPr>
-      </w:pPr>
     </w:p>
     <w:p/>
     <w:sectPr>

</xml_diff>